<commit_message>
Node events added and views fixed
</commit_message>
<xml_diff>
--- a/storage/app/public/templates/contact-template.docx
+++ b/storage/app/public/templates/contact-template.docx
@@ -69,35 +69,261 @@
           <w:sz w:val="22"/>
           <w:szCs w:val="22"/>
         </w:rPr>
-        <w:t xml:space="preserve">Por medio de la presente yo, ${authorName} como autor y responsable del proyecto </w:t>
-      </w:r>
-      <w:r>
-        <w:rPr>
-          <w:sz w:val="22"/>
-          <w:szCs w:val="22"/>
-        </w:rPr>
-        <w:t>titulado:</w:t>
-      </w:r>
-    </w:p>
-    <w:p>
-      <w:pPr>
-        <w:jc w:val="both"/>
+        <w:t>Por medio de la presente yo, ${authorName}</w:t>
+      </w:r>
+      <w:r>
+        <w:rPr>
+          <w:sz w:val="22"/>
+          <w:szCs w:val="22"/>
+        </w:rPr>
+        <w:t xml:space="preserve"> </w:t>
+      </w:r>
+      <w:r>
+        <w:rPr>
+          <w:sz w:val="22"/>
+          <w:szCs w:val="22"/>
+        </w:rPr>
+        <w:t>como autor y responsable del proyecto</w:t>
+      </w:r>
+      <w:r>
+        <w:rPr>
+          <w:sz w:val="22"/>
+          <w:szCs w:val="22"/>
+        </w:rPr>
+        <w:t xml:space="preserve"> que lleva por título</w:t>
+      </w:r>
+      <w:r>
+        <w:rPr>
+          <w:sz w:val="22"/>
+          <w:szCs w:val="22"/>
+        </w:rPr>
+        <w:t>:</w:t>
+      </w:r>
+      <w:r>
+        <w:rPr>
+          <w:sz w:val="22"/>
+          <w:szCs w:val="22"/>
+        </w:rPr>
+        <w:t xml:space="preserve"> </w:t>
+      </w:r>
+      <w:r>
         <w:rPr>
           <w:b/>
-          <w:color w:val="4F6228" w:themeColor="accent3" w:themeShade="80"/>
           <w:sz w:val="28"/>
           <w:szCs w:val="28"/>
         </w:rPr>
-      </w:pPr>
-      <w:r>
-        <w:rPr>
-          <w:b/>
-          <w:color w:val="4F6228" w:themeColor="accent3" w:themeShade="80"/>
-          <w:sz w:val="28"/>
-          <w:szCs w:val="28"/>
-        </w:rPr>
         <w:t>${title}</w:t>
       </w:r>
+      <w:r>
+        <w:rPr>
+          <w:sz w:val="22"/>
+          <w:szCs w:val="22"/>
+        </w:rPr>
+        <w:t xml:space="preserve"> </w:t>
+      </w:r>
+      <w:r>
+        <w:rPr>
+          <w:sz w:val="22"/>
+          <w:szCs w:val="22"/>
+        </w:rPr>
+        <w:t xml:space="preserve">y </w:t>
+      </w:r>
+      <w:r>
+        <w:rPr>
+          <w:sz w:val="22"/>
+          <w:szCs w:val="22"/>
+        </w:rPr>
+        <w:t xml:space="preserve">luego de haber </w:t>
+      </w:r>
+      <w:r>
+        <w:rPr>
+          <w:sz w:val="22"/>
+          <w:szCs w:val="22"/>
+        </w:rPr>
+        <w:t xml:space="preserve">revisado previamente </w:t>
+      </w:r>
+      <w:r>
+        <w:rPr>
+          <w:sz w:val="22"/>
+          <w:szCs w:val="22"/>
+        </w:rPr>
+        <w:t>sus logros académicos</w:t>
+      </w:r>
+      <w:r>
+        <w:rPr>
+          <w:sz w:val="22"/>
+          <w:szCs w:val="22"/>
+        </w:rPr>
+        <w:t>,</w:t>
+      </w:r>
+      <w:r>
+        <w:rPr>
+          <w:sz w:val="22"/>
+          <w:szCs w:val="22"/>
+        </w:rPr>
+        <w:t xml:space="preserve"> </w:t>
+      </w:r>
+      <w:r>
+        <w:rPr>
+          <w:sz w:val="22"/>
+          <w:szCs w:val="22"/>
+        </w:rPr>
+        <w:t>desde</w:t>
+      </w:r>
+      <w:r>
+        <w:rPr>
+          <w:sz w:val="22"/>
+          <w:szCs w:val="22"/>
+        </w:rPr>
+        <w:t xml:space="preserve"> </w:t>
+      </w:r>
+      <w:r>
+        <w:rPr>
+          <w:sz w:val="22"/>
+          <w:szCs w:val="22"/>
+        </w:rPr>
+        <w:t xml:space="preserve">el semillero de investigación </w:t>
+      </w:r>
+      <w:r>
+        <w:rPr>
+          <w:sz w:val="22"/>
+          <w:szCs w:val="22"/>
+        </w:rPr>
+        <w:t>$</w:t>
+      </w:r>
+      <w:r>
+        <w:rPr>
+          <w:sz w:val="22"/>
+          <w:szCs w:val="22"/>
+        </w:rPr>
+        <w:t xml:space="preserve">{researchTeam} de la institución educativa ${educationalInstitution} hacemos la invitación para que apoye </w:t>
+      </w:r>
+      <w:r>
+        <w:rPr>
+          <w:sz w:val="22"/>
+          <w:szCs w:val="22"/>
+        </w:rPr>
+        <w:t xml:space="preserve"> </w:t>
+      </w:r>
+      <w:r>
+        <w:rPr>
+          <w:sz w:val="22"/>
+          <w:szCs w:val="22"/>
+        </w:rPr>
+        <w:t xml:space="preserve">el desarrollo de </w:t>
+      </w:r>
+      <w:r>
+        <w:rPr>
+          <w:sz w:val="22"/>
+          <w:szCs w:val="22"/>
+        </w:rPr>
+        <w:t xml:space="preserve">las </w:t>
+      </w:r>
+      <w:r>
+        <w:rPr>
+          <w:sz w:val="22"/>
+          <w:szCs w:val="22"/>
+        </w:rPr>
+        <w:t xml:space="preserve">actividades de investigación </w:t>
+      </w:r>
+      <w:r>
+        <w:rPr>
+          <w:sz w:val="22"/>
+          <w:szCs w:val="22"/>
+        </w:rPr>
+        <w:t xml:space="preserve"> planeadas </w:t>
+      </w:r>
+      <w:r>
+        <w:rPr>
+          <w:sz w:val="22"/>
+          <w:szCs w:val="22"/>
+        </w:rPr>
+        <w:t xml:space="preserve">en el </w:t>
+      </w:r>
+      <w:r>
+        <w:rPr>
+          <w:sz w:val="22"/>
+          <w:szCs w:val="22"/>
+        </w:rPr>
+        <w:t>proyecto</w:t>
+      </w:r>
+      <w:r>
+        <w:rPr>
+          <w:sz w:val="22"/>
+          <w:szCs w:val="22"/>
+        </w:rPr>
+        <w:t>, buscando con esta alianza</w:t>
+      </w:r>
+      <w:r>
+        <w:rPr>
+          <w:sz w:val="22"/>
+          <w:szCs w:val="22"/>
+        </w:rPr>
+        <w:t xml:space="preserve"> </w:t>
+      </w:r>
+      <w:r>
+        <w:rPr>
+          <w:sz w:val="22"/>
+          <w:szCs w:val="22"/>
+        </w:rPr>
+        <w:t>fortalecer</w:t>
+      </w:r>
+      <w:r>
+        <w:rPr>
+          <w:sz w:val="22"/>
+          <w:szCs w:val="22"/>
+        </w:rPr>
+        <w:t xml:space="preserve"> </w:t>
+      </w:r>
+      <w:r>
+        <w:rPr>
+          <w:sz w:val="22"/>
+          <w:szCs w:val="22"/>
+        </w:rPr>
+        <w:t xml:space="preserve">el impacto de </w:t>
+      </w:r>
+      <w:r>
+        <w:rPr>
+          <w:sz w:val="22"/>
+          <w:szCs w:val="22"/>
+        </w:rPr>
+        <w:t>los resultados y cumplir con los objetivos</w:t>
+      </w:r>
+      <w:r>
+        <w:rPr>
+          <w:sz w:val="22"/>
+          <w:szCs w:val="22"/>
+        </w:rPr>
+        <w:t xml:space="preserve"> </w:t>
+      </w:r>
+      <w:r>
+        <w:rPr>
+          <w:sz w:val="22"/>
+          <w:szCs w:val="22"/>
+        </w:rPr>
+        <w:t>plantead</w:t>
+      </w:r>
+      <w:r>
+        <w:rPr>
+          <w:sz w:val="22"/>
+          <w:szCs w:val="22"/>
+        </w:rPr>
+        <w:t>os</w:t>
+      </w:r>
+      <w:r>
+        <w:rPr>
+          <w:sz w:val="22"/>
+          <w:szCs w:val="22"/>
+        </w:rPr>
+        <w:t>.</w:t>
+      </w:r>
+      <w:r>
+        <w:rPr>
+          <w:sz w:val="22"/>
+          <w:szCs w:val="22"/>
+        </w:rPr>
+        <w:t xml:space="preserve"> </w:t>
+      </w:r>
     </w:p>
     <w:p>
       <w:pPr>
@@ -109,80 +335,6 @@
           <w:szCs w:val="22"/>
         </w:rPr>
       </w:pPr>
-      <w:r>
-        <w:rPr>
-          <w:sz w:val="22"/>
-          <w:szCs w:val="22"/>
-        </w:rPr>
-        <w:t xml:space="preserve">y habiendo revisado previamente </w:t>
-      </w:r>
-      <w:r>
-        <w:rPr>
-          <w:sz w:val="22"/>
-          <w:szCs w:val="22"/>
-        </w:rPr>
-        <w:t xml:space="preserve">sus logros académicos es </w:t>
-      </w:r>
-      <w:r>
-        <w:rPr>
-          <w:sz w:val="22"/>
-          <w:szCs w:val="22"/>
-        </w:rPr>
-        <w:t xml:space="preserve">pertinente </w:t>
-      </w:r>
-      <w:r>
-        <w:rPr>
-          <w:sz w:val="22"/>
-          <w:szCs w:val="22"/>
-        </w:rPr>
-        <w:t>solicit</w:t>
-      </w:r>
-      <w:r>
-        <w:rPr>
-          <w:sz w:val="22"/>
-          <w:szCs w:val="22"/>
-        </w:rPr>
-        <w:t>ar</w:t>
-      </w:r>
-      <w:r>
-        <w:rPr>
-          <w:sz w:val="22"/>
-          <w:szCs w:val="22"/>
-        </w:rPr>
-        <w:t xml:space="preserve"> su apoyo para el desarrollo</w:t>
-      </w:r>
-      <w:r>
-        <w:rPr>
-          <w:sz w:val="22"/>
-          <w:szCs w:val="22"/>
-        </w:rPr>
-        <w:t xml:space="preserve"> de actividades de investigación </w:t>
-      </w:r>
-      <w:r>
-        <w:rPr>
-          <w:sz w:val="22"/>
-          <w:szCs w:val="22"/>
-        </w:rPr>
-        <w:t>que permitan fortalecer los resultados y cumplir con los objetivos planteados.</w:t>
-      </w:r>
-      <w:r>
-        <w:rPr>
-          <w:sz w:val="22"/>
-          <w:szCs w:val="22"/>
-        </w:rPr>
-        <w:t xml:space="preserve"> </w:t>
-      </w:r>
-    </w:p>
-    <w:p>
-      <w:pPr>
-        <w:spacing w:line="360" w:lineRule="auto"/>
-        <w:jc w:val="both"/>
-        <w:rPr>
-          <w:snapToGrid w:val="0"/>
-          <w:sz w:val="22"/>
-          <w:szCs w:val="22"/>
-        </w:rPr>
-      </w:pPr>
     </w:p>
     <w:p>
       <w:pPr>
@@ -212,13 +364,10 @@
         <w:t xml:space="preserve"> principal</w:t>
       </w:r>
       <w:r>
-        <w:t xml:space="preserve"> del p</w:t>
-      </w:r>
-      <w:r>
-        <w:t xml:space="preserve"> </w:t>
-      </w:r>
-      <w:r>
-        <w:t xml:space="preserve"> </w:t>
+        <w:t xml:space="preserve"> del </w:t>
+      </w:r>
+      <w:r>
+        <w:t>p</w:t>
       </w:r>
       <w:r>
         <w:t>royecto en uso de sus derechos morales</w:t>
@@ -642,7 +791,31 @@
         <w:rPr>
           <w:sz w:val="18"/>
         </w:rPr>
-        <w:t>Este documento debe tener las firmas manuscritas y digitalizadas de todos los autores o en su defecto, insertar en el mismo campo un archivo con la imagen de cada una de las firmas</w:t>
+        <w:t>Este documento debe tener las firmas manuscritas y digitalizadas de</w:t>
+      </w:r>
+      <w:r>
+        <w:rPr>
+          <w:sz w:val="18"/>
+        </w:rPr>
+        <w:t>l</w:t>
+      </w:r>
+      <w:r>
+        <w:rPr>
+          <w:sz w:val="18"/>
+        </w:rPr>
+        <w:t xml:space="preserve"> autor</w:t>
+      </w:r>
+      <w:r>
+        <w:rPr>
+          <w:sz w:val="18"/>
+        </w:rPr>
+        <w:t xml:space="preserve"> principal </w:t>
+      </w:r>
+      <w:r>
+        <w:rPr>
+          <w:sz w:val="18"/>
+        </w:rPr>
+        <w:t>o en su defecto, insertar en el mismo campo un archivo con la imagen de la firma</w:t>
       </w:r>
       <w:r>
         <w:rPr>
@@ -655,13 +828,25 @@
         <w:rPr>
           <w:sz w:val="18"/>
         </w:rPr>
-        <w:t>digitalizadas</w:t>
+        <w:t>digitalizada</w:t>
       </w:r>
       <w:r>
         <w:rPr>
           <w:sz w:val="18"/>
         </w:rPr>
-        <w:t xml:space="preserve"> de los autores.</w:t>
+        <w:t xml:space="preserve"> de</w:t>
+      </w:r>
+      <w:r>
+        <w:rPr>
+          <w:sz w:val="18"/>
+        </w:rPr>
+        <w:t>l autor</w:t>
+      </w:r>
+      <w:r>
+        <w:rPr>
+          <w:sz w:val="18"/>
+        </w:rPr>
+        <w:t>.</w:t>
       </w:r>
     </w:p>
     <w:p>

</xml_diff>